<commit_message>
ini kebutuhan fungsional, non fungsional, data store vs E-R
</commit_message>
<xml_diff>
--- a/Doc/Template SKPL(SRS).docx
+++ b/Doc/Template SKPL(SRS).docx
@@ -10505,7 +10505,16 @@
           <w:p>
             <w:pPr>
               <w:spacing w:after="120"/>
-            </w:pPr>
+              <w:rPr>
+                <w:lang w:val="id-ID"/>
+              </w:rPr>
+            </w:pPr>
+            <w:r>
+              <w:rPr>
+                <w:lang w:val="id-ID"/>
+              </w:rPr>
+              <w:t>KIDok</w:t>
+            </w:r>
           </w:p>
         </w:tc>
         <w:tc>
@@ -10515,135 +10524,16 @@
           <w:p>
             <w:pPr>
               <w:spacing w:after="120"/>
-            </w:pPr>
-          </w:p>
-        </w:tc>
-        <w:tc>
-          <w:tcPr>
-            <w:tcW w:w="2160" w:type="dxa"/>
-          </w:tcPr>
-          <w:p>
-            <w:pPr>
-              <w:spacing w:after="120"/>
-            </w:pPr>
-          </w:p>
-        </w:tc>
-      </w:tr>
-      <w:tr>
-        <w:tc>
-          <w:tcPr>
-            <w:tcW w:w="1998" w:type="dxa"/>
-          </w:tcPr>
-          <w:p>
-            <w:pPr>
-              <w:spacing w:after="120"/>
-            </w:pPr>
-          </w:p>
-        </w:tc>
-        <w:tc>
-          <w:tcPr>
-            <w:tcW w:w="2160" w:type="dxa"/>
-          </w:tcPr>
-          <w:p>
-            <w:pPr>
-              <w:spacing w:after="120"/>
-            </w:pPr>
-          </w:p>
-        </w:tc>
-        <w:tc>
-          <w:tcPr>
-            <w:tcW w:w="2160" w:type="dxa"/>
-          </w:tcPr>
-          <w:p>
-            <w:pPr>
-              <w:spacing w:after="120"/>
-            </w:pPr>
-          </w:p>
-        </w:tc>
-      </w:tr>
-      <w:tr>
-        <w:tc>
-          <w:tcPr>
-            <w:tcW w:w="1998" w:type="dxa"/>
-          </w:tcPr>
-          <w:p>
-            <w:pPr>
-              <w:spacing w:after="120"/>
-            </w:pPr>
-          </w:p>
-        </w:tc>
-        <w:tc>
-          <w:tcPr>
-            <w:tcW w:w="2160" w:type="dxa"/>
-          </w:tcPr>
-          <w:p>
-            <w:pPr>
-              <w:spacing w:after="120"/>
-            </w:pPr>
-          </w:p>
-        </w:tc>
-        <w:tc>
-          <w:tcPr>
-            <w:tcW w:w="2160" w:type="dxa"/>
-          </w:tcPr>
-          <w:p>
-            <w:pPr>
-              <w:spacing w:after="120"/>
-            </w:pPr>
-          </w:p>
-        </w:tc>
-      </w:tr>
-      <w:tr>
-        <w:tc>
-          <w:tcPr>
-            <w:tcW w:w="1998" w:type="dxa"/>
-          </w:tcPr>
-          <w:p>
-            <w:pPr>
-              <w:spacing w:after="120"/>
-            </w:pPr>
-          </w:p>
-        </w:tc>
-        <w:tc>
-          <w:tcPr>
-            <w:tcW w:w="2160" w:type="dxa"/>
-          </w:tcPr>
-          <w:p>
-            <w:pPr>
-              <w:spacing w:after="120"/>
-            </w:pPr>
-          </w:p>
-        </w:tc>
-        <w:tc>
-          <w:tcPr>
-            <w:tcW w:w="2160" w:type="dxa"/>
-          </w:tcPr>
-          <w:p>
-            <w:pPr>
-              <w:spacing w:after="120"/>
-            </w:pPr>
-          </w:p>
-        </w:tc>
-      </w:tr>
-      <w:tr>
-        <w:tc>
-          <w:tcPr>
-            <w:tcW w:w="1998" w:type="dxa"/>
-          </w:tcPr>
-          <w:p>
-            <w:pPr>
-              <w:spacing w:after="120"/>
-            </w:pPr>
-          </w:p>
-        </w:tc>
-        <w:tc>
-          <w:tcPr>
-            <w:tcW w:w="2160" w:type="dxa"/>
-          </w:tcPr>
-          <w:p>
-            <w:pPr>
-              <w:spacing w:after="120"/>
-            </w:pPr>
+              <w:rPr>
+                <w:lang w:val="id-ID"/>
+              </w:rPr>
+            </w:pPr>
+            <w:r>
+              <w:rPr>
+                <w:lang w:val="id-ID"/>
+              </w:rPr>
+              <w:t>User</w:t>
+            </w:r>
           </w:p>
         </w:tc>
         <w:tc>
@@ -10808,7 +10698,6 @@
                 <w:b/>
                 <w:lang w:val="id-ID"/>
               </w:rPr>
-              <w:lastRenderedPageBreak/>
               <w:t>ID</w:t>
             </w:r>
           </w:p>
@@ -10844,7 +10733,16 @@
             <w:pPr>
               <w:pStyle w:val="TOC1"/>
               <w:spacing w:after="120"/>
-            </w:pPr>
+              <w:rPr>
+                <w:lang w:val="id-ID"/>
+              </w:rPr>
+            </w:pPr>
+            <w:r>
+              <w:rPr>
+                <w:lang w:val="id-ID"/>
+              </w:rPr>
+              <w:t>KIDok-F-01</w:t>
+            </w:r>
           </w:p>
         </w:tc>
         <w:tc>
@@ -10855,7 +10753,28 @@
             <w:pPr>
               <w:pStyle w:val="TOC1"/>
               <w:spacing w:after="120"/>
-            </w:pPr>
+              <w:rPr>
+                <w:lang w:val="id-ID"/>
+              </w:rPr>
+            </w:pPr>
+            <w:r>
+              <w:rPr>
+                <w:lang w:val="id-ID"/>
+              </w:rPr>
+              <w:t>Sistem mampu menampilkan</w:t>
+            </w:r>
+            <w:r>
+              <w:rPr>
+                <w:lang w:val="id-ID"/>
+              </w:rPr>
+              <w:t xml:space="preserve"> </w:t>
+            </w:r>
+            <w:r>
+              <w:rPr>
+                <w:lang w:val="id-ID"/>
+              </w:rPr>
+              <w:t>daftar pencarian kata</w:t>
+            </w:r>
           </w:p>
         </w:tc>
       </w:tr>
@@ -10867,7 +10786,16 @@
           <w:p>
             <w:pPr>
               <w:spacing w:after="120"/>
-            </w:pPr>
+              <w:rPr>
+                <w:lang w:val="id-ID"/>
+              </w:rPr>
+            </w:pPr>
+            <w:r>
+              <w:rPr>
+                <w:lang w:val="id-ID"/>
+              </w:rPr>
+              <w:t>KID0k-F-02</w:t>
+            </w:r>
           </w:p>
         </w:tc>
         <w:tc>
@@ -10877,227 +10805,16 @@
           <w:p>
             <w:pPr>
               <w:spacing w:after="120"/>
-            </w:pPr>
-          </w:p>
-        </w:tc>
-      </w:tr>
-      <w:tr>
-        <w:tc>
-          <w:tcPr>
-            <w:tcW w:w="1728" w:type="dxa"/>
-          </w:tcPr>
-          <w:p>
-            <w:pPr>
-              <w:spacing w:after="120"/>
-            </w:pPr>
-          </w:p>
-        </w:tc>
-        <w:tc>
-          <w:tcPr>
-            <w:tcW w:w="5310" w:type="dxa"/>
-          </w:tcPr>
-          <w:p>
-            <w:pPr>
-              <w:spacing w:after="120"/>
-            </w:pPr>
-          </w:p>
-        </w:tc>
-      </w:tr>
-      <w:tr>
-        <w:tc>
-          <w:tcPr>
-            <w:tcW w:w="1728" w:type="dxa"/>
-          </w:tcPr>
-          <w:p>
-            <w:pPr>
-              <w:spacing w:after="120"/>
-            </w:pPr>
-          </w:p>
-        </w:tc>
-        <w:tc>
-          <w:tcPr>
-            <w:tcW w:w="5310" w:type="dxa"/>
-          </w:tcPr>
-          <w:p>
-            <w:pPr>
-              <w:spacing w:after="120"/>
-            </w:pPr>
-          </w:p>
-        </w:tc>
-      </w:tr>
-      <w:tr>
-        <w:tc>
-          <w:tcPr>
-            <w:tcW w:w="1728" w:type="dxa"/>
-          </w:tcPr>
-          <w:p>
-            <w:pPr>
-              <w:spacing w:after="120"/>
-            </w:pPr>
-          </w:p>
-        </w:tc>
-        <w:tc>
-          <w:tcPr>
-            <w:tcW w:w="5310" w:type="dxa"/>
-          </w:tcPr>
-          <w:p>
-            <w:pPr>
-              <w:spacing w:after="120"/>
-            </w:pPr>
-          </w:p>
-        </w:tc>
-      </w:tr>
-      <w:tr>
-        <w:tc>
-          <w:tcPr>
-            <w:tcW w:w="1728" w:type="dxa"/>
-          </w:tcPr>
-          <w:p>
-            <w:pPr>
-              <w:spacing w:after="120"/>
-            </w:pPr>
-          </w:p>
-        </w:tc>
-        <w:tc>
-          <w:tcPr>
-            <w:tcW w:w="5310" w:type="dxa"/>
-          </w:tcPr>
-          <w:p>
-            <w:pPr>
-              <w:spacing w:after="120"/>
-            </w:pPr>
-          </w:p>
-        </w:tc>
-      </w:tr>
-      <w:tr>
-        <w:tc>
-          <w:tcPr>
-            <w:tcW w:w="1728" w:type="dxa"/>
-          </w:tcPr>
-          <w:p>
-            <w:pPr>
-              <w:spacing w:after="120"/>
-            </w:pPr>
-          </w:p>
-        </w:tc>
-        <w:tc>
-          <w:tcPr>
-            <w:tcW w:w="5310" w:type="dxa"/>
-          </w:tcPr>
-          <w:p>
-            <w:pPr>
-              <w:spacing w:after="120"/>
-            </w:pPr>
-          </w:p>
-        </w:tc>
-      </w:tr>
-      <w:tr>
-        <w:tc>
-          <w:tcPr>
-            <w:tcW w:w="1728" w:type="dxa"/>
-          </w:tcPr>
-          <w:p>
-            <w:pPr>
-              <w:spacing w:after="120"/>
-            </w:pPr>
-          </w:p>
-        </w:tc>
-        <w:tc>
-          <w:tcPr>
-            <w:tcW w:w="5310" w:type="dxa"/>
-          </w:tcPr>
-          <w:p>
-            <w:pPr>
-              <w:spacing w:after="120"/>
-            </w:pPr>
-          </w:p>
-        </w:tc>
-      </w:tr>
-      <w:tr>
-        <w:tc>
-          <w:tcPr>
-            <w:tcW w:w="1728" w:type="dxa"/>
-          </w:tcPr>
-          <w:p>
-            <w:pPr>
-              <w:spacing w:after="120"/>
-            </w:pPr>
-          </w:p>
-        </w:tc>
-        <w:tc>
-          <w:tcPr>
-            <w:tcW w:w="5310" w:type="dxa"/>
-          </w:tcPr>
-          <w:p>
-            <w:pPr>
-              <w:spacing w:after="120"/>
-            </w:pPr>
-          </w:p>
-        </w:tc>
-      </w:tr>
-      <w:tr>
-        <w:tc>
-          <w:tcPr>
-            <w:tcW w:w="1728" w:type="dxa"/>
-          </w:tcPr>
-          <w:p>
-            <w:pPr>
-              <w:spacing w:after="120"/>
-            </w:pPr>
-          </w:p>
-        </w:tc>
-        <w:tc>
-          <w:tcPr>
-            <w:tcW w:w="5310" w:type="dxa"/>
-          </w:tcPr>
-          <w:p>
-            <w:pPr>
-              <w:spacing w:after="120"/>
-            </w:pPr>
-          </w:p>
-        </w:tc>
-      </w:tr>
-      <w:tr>
-        <w:tc>
-          <w:tcPr>
-            <w:tcW w:w="1728" w:type="dxa"/>
-          </w:tcPr>
-          <w:p>
-            <w:pPr>
-              <w:spacing w:after="120"/>
-            </w:pPr>
-          </w:p>
-        </w:tc>
-        <w:tc>
-          <w:tcPr>
-            <w:tcW w:w="5310" w:type="dxa"/>
-          </w:tcPr>
-          <w:p>
-            <w:pPr>
-              <w:spacing w:after="120"/>
-            </w:pPr>
-          </w:p>
-        </w:tc>
-      </w:tr>
-      <w:tr>
-        <w:tc>
-          <w:tcPr>
-            <w:tcW w:w="1728" w:type="dxa"/>
-          </w:tcPr>
-          <w:p>
-            <w:pPr>
-              <w:spacing w:after="120"/>
-            </w:pPr>
-          </w:p>
-        </w:tc>
-        <w:tc>
-          <w:tcPr>
-            <w:tcW w:w="5310" w:type="dxa"/>
-          </w:tcPr>
-          <w:p>
-            <w:pPr>
-              <w:spacing w:after="120"/>
-            </w:pPr>
+              <w:rPr>
+                <w:lang w:val="id-ID"/>
+              </w:rPr>
+            </w:pPr>
+            <w:r>
+              <w:rPr>
+                <w:lang w:val="id-ID"/>
+              </w:rPr>
+              <w:t>Sistem mampu menampilkan pendefinisian istilah yang dicari</w:t>
+            </w:r>
           </w:p>
         </w:tc>
       </w:tr>
@@ -11213,7 +10930,16 @@
             <w:pPr>
               <w:pStyle w:val="TOC1"/>
               <w:spacing w:after="120"/>
-            </w:pPr>
+              <w:rPr>
+                <w:lang w:val="id-ID"/>
+              </w:rPr>
+            </w:pPr>
+            <w:r>
+              <w:rPr>
+                <w:lang w:val="id-ID"/>
+              </w:rPr>
+              <w:t>KIDok-NF-01</w:t>
+            </w:r>
           </w:p>
         </w:tc>
         <w:tc>
@@ -11224,7 +10950,16 @@
             <w:pPr>
               <w:pStyle w:val="TOC1"/>
               <w:spacing w:after="120"/>
-            </w:pPr>
+              <w:rPr>
+                <w:lang w:val="id-ID"/>
+              </w:rPr>
+            </w:pPr>
+            <w:r>
+              <w:rPr>
+                <w:lang w:val="id-ID"/>
+              </w:rPr>
+              <w:t>Aplikasi beroperasi jika aplikasi digunakan oleh user</w:t>
+            </w:r>
           </w:p>
         </w:tc>
       </w:tr>
@@ -11236,7 +10971,16 @@
           <w:p>
             <w:pPr>
               <w:spacing w:after="120"/>
-            </w:pPr>
+              <w:rPr>
+                <w:lang w:val="id-ID"/>
+              </w:rPr>
+            </w:pPr>
+            <w:r>
+              <w:rPr>
+                <w:lang w:val="id-ID"/>
+              </w:rPr>
+              <w:t>KIDok-NF-02</w:t>
+            </w:r>
           </w:p>
         </w:tc>
         <w:tc>
@@ -11246,7 +10990,16 @@
           <w:p>
             <w:pPr>
               <w:spacing w:after="120"/>
-            </w:pPr>
+              <w:rPr>
+                <w:lang w:val="id-ID"/>
+              </w:rPr>
+            </w:pPr>
+            <w:r>
+              <w:rPr>
+                <w:lang w:val="id-ID"/>
+              </w:rPr>
+              <w:t>Aplikasi harus dapat menampilkan hasil pencarian paling lambat 5 detik</w:t>
+            </w:r>
           </w:p>
         </w:tc>
       </w:tr>
@@ -11258,7 +11011,16 @@
           <w:p>
             <w:pPr>
               <w:spacing w:after="120"/>
-            </w:pPr>
+              <w:rPr>
+                <w:lang w:val="id-ID"/>
+              </w:rPr>
+            </w:pPr>
+            <w:r>
+              <w:rPr>
+                <w:lang w:val="id-ID"/>
+              </w:rPr>
+              <w:t>KIDok-NF-03</w:t>
+            </w:r>
           </w:p>
         </w:tc>
         <w:tc>
@@ -11268,7 +11030,16 @@
           <w:p>
             <w:pPr>
               <w:spacing w:after="120"/>
-            </w:pPr>
+              <w:rPr>
+                <w:lang w:val="id-ID"/>
+              </w:rPr>
+            </w:pPr>
+            <w:r>
+              <w:rPr>
+                <w:lang w:val="id-ID"/>
+              </w:rPr>
+              <w:t>Sistem harus terintegrasi antar bagiannya</w:t>
+            </w:r>
           </w:p>
         </w:tc>
       </w:tr>
@@ -11280,7 +11051,16 @@
           <w:p>
             <w:pPr>
               <w:spacing w:after="120"/>
-            </w:pPr>
+              <w:rPr>
+                <w:lang w:val="id-ID"/>
+              </w:rPr>
+            </w:pPr>
+            <w:r>
+              <w:rPr>
+                <w:lang w:val="id-ID"/>
+              </w:rPr>
+              <w:t>KIDok-NF-04</w:t>
+            </w:r>
           </w:p>
         </w:tc>
         <w:tc>
@@ -11290,183 +11070,16 @@
           <w:p>
             <w:pPr>
               <w:spacing w:after="120"/>
-            </w:pPr>
-          </w:p>
-        </w:tc>
-      </w:tr>
-      <w:tr>
-        <w:tc>
-          <w:tcPr>
-            <w:tcW w:w="1728" w:type="dxa"/>
-          </w:tcPr>
-          <w:p>
-            <w:pPr>
-              <w:spacing w:after="120"/>
-            </w:pPr>
-          </w:p>
-        </w:tc>
-        <w:tc>
-          <w:tcPr>
-            <w:tcW w:w="5310" w:type="dxa"/>
-          </w:tcPr>
-          <w:p>
-            <w:pPr>
-              <w:spacing w:after="120"/>
-            </w:pPr>
-          </w:p>
-        </w:tc>
-      </w:tr>
-      <w:tr>
-        <w:tc>
-          <w:tcPr>
-            <w:tcW w:w="1728" w:type="dxa"/>
-          </w:tcPr>
-          <w:p>
-            <w:pPr>
-              <w:spacing w:after="120"/>
-            </w:pPr>
-          </w:p>
-        </w:tc>
-        <w:tc>
-          <w:tcPr>
-            <w:tcW w:w="5310" w:type="dxa"/>
-          </w:tcPr>
-          <w:p>
-            <w:pPr>
-              <w:spacing w:after="120"/>
-            </w:pPr>
-          </w:p>
-        </w:tc>
-      </w:tr>
-      <w:tr>
-        <w:tc>
-          <w:tcPr>
-            <w:tcW w:w="1728" w:type="dxa"/>
-          </w:tcPr>
-          <w:p>
-            <w:pPr>
-              <w:spacing w:after="120"/>
-            </w:pPr>
-          </w:p>
-        </w:tc>
-        <w:tc>
-          <w:tcPr>
-            <w:tcW w:w="5310" w:type="dxa"/>
-          </w:tcPr>
-          <w:p>
-            <w:pPr>
-              <w:spacing w:after="120"/>
-            </w:pPr>
-          </w:p>
-        </w:tc>
-      </w:tr>
-      <w:tr>
-        <w:tc>
-          <w:tcPr>
-            <w:tcW w:w="1728" w:type="dxa"/>
-          </w:tcPr>
-          <w:p>
-            <w:pPr>
-              <w:spacing w:after="120"/>
-            </w:pPr>
-          </w:p>
-        </w:tc>
-        <w:tc>
-          <w:tcPr>
-            <w:tcW w:w="5310" w:type="dxa"/>
-          </w:tcPr>
-          <w:p>
-            <w:pPr>
-              <w:spacing w:after="120"/>
-            </w:pPr>
-          </w:p>
-        </w:tc>
-      </w:tr>
-      <w:tr>
-        <w:tc>
-          <w:tcPr>
-            <w:tcW w:w="1728" w:type="dxa"/>
-          </w:tcPr>
-          <w:p>
-            <w:pPr>
-              <w:spacing w:after="120"/>
-            </w:pPr>
-          </w:p>
-        </w:tc>
-        <w:tc>
-          <w:tcPr>
-            <w:tcW w:w="5310" w:type="dxa"/>
-          </w:tcPr>
-          <w:p>
-            <w:pPr>
-              <w:spacing w:after="120"/>
-            </w:pPr>
-          </w:p>
-        </w:tc>
-      </w:tr>
-      <w:tr>
-        <w:tc>
-          <w:tcPr>
-            <w:tcW w:w="1728" w:type="dxa"/>
-          </w:tcPr>
-          <w:p>
-            <w:pPr>
-              <w:spacing w:after="120"/>
-            </w:pPr>
-          </w:p>
-        </w:tc>
-        <w:tc>
-          <w:tcPr>
-            <w:tcW w:w="5310" w:type="dxa"/>
-          </w:tcPr>
-          <w:p>
-            <w:pPr>
-              <w:spacing w:after="120"/>
-            </w:pPr>
-          </w:p>
-        </w:tc>
-      </w:tr>
-      <w:tr>
-        <w:tc>
-          <w:tcPr>
-            <w:tcW w:w="1728" w:type="dxa"/>
-          </w:tcPr>
-          <w:p>
-            <w:pPr>
-              <w:spacing w:after="120"/>
-            </w:pPr>
-          </w:p>
-        </w:tc>
-        <w:tc>
-          <w:tcPr>
-            <w:tcW w:w="5310" w:type="dxa"/>
-          </w:tcPr>
-          <w:p>
-            <w:pPr>
-              <w:spacing w:after="120"/>
-            </w:pPr>
-          </w:p>
-        </w:tc>
-      </w:tr>
-      <w:tr>
-        <w:tc>
-          <w:tcPr>
-            <w:tcW w:w="1728" w:type="dxa"/>
-          </w:tcPr>
-          <w:p>
-            <w:pPr>
-              <w:spacing w:after="120"/>
-            </w:pPr>
-          </w:p>
-        </w:tc>
-        <w:tc>
-          <w:tcPr>
-            <w:tcW w:w="5310" w:type="dxa"/>
-          </w:tcPr>
-          <w:p>
-            <w:pPr>
-              <w:spacing w:after="120"/>
-            </w:pPr>
+              <w:rPr>
+                <w:lang w:val="id-ID"/>
+              </w:rPr>
+            </w:pPr>
+            <w:r>
+              <w:rPr>
+                <w:lang w:val="id-ID"/>
+              </w:rPr>
+              <w:t>Semua tanya jawab dalam bahasa Indonesia</w:t>
+            </w:r>
           </w:p>
         </w:tc>
       </w:tr>
@@ -11674,7 +11287,7 @@
               <w:noProof/>
               <w:sz w:val="22"/>
             </w:rPr>
-            <w:t>9</w:t>
+            <w:t>12</w:t>
           </w:r>
           <w:r>
             <w:rPr>
@@ -11790,7 +11403,7 @@
         <v:path o:extrusionok="f" gradientshapeok="t" o:connecttype="rect"/>
         <o:lock v:ext="edit" aspectratio="t"/>
       </v:shapetype>
-      <v:shape id="_x0000_i1055" type="#_x0000_t75" style="width:9.3pt;height:9.3pt" o:bullet="t">
+      <v:shape id="_x0000_i1059" type="#_x0000_t75" style="width:9.3pt;height:9.3pt" o:bullet="t">
         <v:imagedata r:id="rId1" o:title="BD14515_"/>
       </v:shape>
     </w:pict>

</xml_diff>

<commit_message>
ini usecase ama skenario usecasenya
</commit_message>
<xml_diff>
--- a/Doc/Template SKPL(SRS).docx
+++ b/Doc/Template SKPL(SRS).docx
@@ -486,7 +486,7 @@
                           <a:blip r:embed="rId7" cstate="print">
                             <a:extLst>
                               <a:ext uri="{28A0092B-C50C-407E-A947-70E740481C1C}">
-                                <a14:useLocalDpi xmlns:a14="http://schemas.microsoft.com/office/drawing/2010/main" xmlns:wps="http://schemas.microsoft.com/office/word/2010/wordprocessingShape" xmlns:wpi="http://schemas.microsoft.com/office/word/2010/wordprocessingInk" xmlns:wpg="http://schemas.microsoft.com/office/word/2010/wordprocessingGroup" xmlns:w14="http://schemas.microsoft.com/office/word/2010/wordml" xmlns:w="http://schemas.openxmlformats.org/wordprocessingml/2006/main" xmlns:w10="urn:schemas-microsoft-com:office:word" xmlns:wp14="http://schemas.microsoft.com/office/word/2010/wordprocessingDrawing" xmlns:v="urn:schemas-microsoft-com:vml" xmlns:o="urn:schemas-microsoft-com:office:office" xmlns:mc="http://schemas.openxmlformats.org/markup-compatibility/2006" xmlns:wpc="http://schemas.microsoft.com/office/word/2010/wordprocessingCanvas" xmlns="" val="0"/>
+                                <a14:useLocalDpi xmlns="" xmlns:wpc="http://schemas.microsoft.com/office/word/2010/wordprocessingCanvas" xmlns:mc="http://schemas.openxmlformats.org/markup-compatibility/2006" xmlns:o="urn:schemas-microsoft-com:office:office" xmlns:v="urn:schemas-microsoft-com:vml" xmlns:wp14="http://schemas.microsoft.com/office/word/2010/wordprocessingDrawing" xmlns:w10="urn:schemas-microsoft-com:office:word" xmlns:w="http://schemas.openxmlformats.org/wordprocessingml/2006/main" xmlns:w14="http://schemas.microsoft.com/office/word/2010/wordml" xmlns:wpg="http://schemas.microsoft.com/office/word/2010/wordprocessingGroup" xmlns:wpi="http://schemas.microsoft.com/office/word/2010/wordprocessingInk" xmlns:wps="http://schemas.microsoft.com/office/word/2010/wordprocessingShape" xmlns:a14="http://schemas.microsoft.com/office/drawing/2010/main" val="0"/>
                               </a:ext>
                             </a:extLst>
                           </a:blip>
@@ -10289,7 +10289,16 @@
       <w:bookmarkStart w:id="37" w:name="_Toc320094870"/>
       <w:bookmarkStart w:id="38" w:name="_Toc505173942"/>
       <w:r>
-        <w:t>KebutuhanFungsionalvs Proses</w:t>
+        <w:t>KebutuhanFungsional</w:t>
+      </w:r>
+      <w:r>
+        <w:rPr>
+          <w:lang w:val="id-ID"/>
+        </w:rPr>
+        <w:t xml:space="preserve"> </w:t>
+      </w:r>
+      <w:r>
+        <w:t>vs Proses</w:t>
       </w:r>
       <w:bookmarkEnd w:id="37"/>
     </w:p>
@@ -11403,7 +11412,7 @@
         <v:path o:extrusionok="f" gradientshapeok="t" o:connecttype="rect"/>
         <o:lock v:ext="edit" aspectratio="t"/>
       </v:shapetype>
-      <v:shape id="_x0000_i1059" type="#_x0000_t75" style="width:9.3pt;height:9.3pt" o:bullet="t">
+      <v:shape id="_x0000_i1027" type="#_x0000_t75" style="width:9.3pt;height:9.3pt" o:bullet="t">
         <v:imagedata r:id="rId1" o:title="BD14515_"/>
       </v:shape>
     </w:pict>

</xml_diff>